<commit_message>
updating reason for editing post
</commit_message>
<xml_diff>
--- a/SD-200 - Deliverables #2.docx
+++ b/SD-200 - Deliverables #2.docx
@@ -752,8 +752,6 @@
       <w:r>
         <w:t xml:space="preserve"> </w:t>
       </w:r>
-      <w:bookmarkStart w:id="0" w:name="_GoBack"/>
-      <w:bookmarkEnd w:id="0"/>
     </w:p>
     <w:p>
       <w:pPr>
@@ -769,44 +767,68 @@
         <w:rPr>
           <w:sz w:val="32"/>
           <w:szCs w:val="32"/>
-        </w:rPr>
-        <w:t>□</w:t>
-      </w:r>
-      <w:r>
-        <w:rPr>
-          <w:sz w:val="32"/>
-          <w:szCs w:val="32"/>
-        </w:rPr>
-        <w:t xml:space="preserve"> </w:t>
-      </w:r>
-      <w:r>
+          <w:highlight w:val="yellow"/>
+        </w:rPr>
+        <w:t xml:space="preserve">□ </w:t>
+      </w:r>
+      <w:r>
+        <w:rPr>
+          <w:highlight w:val="yellow"/>
+        </w:rPr>
         <w:t>Any l</w:t>
       </w:r>
       <w:r>
+        <w:rPr>
+          <w:highlight w:val="yellow"/>
+        </w:rPr>
         <w:t>ogged</w:t>
       </w:r>
       <w:r>
+        <w:rPr>
+          <w:highlight w:val="yellow"/>
+        </w:rPr>
         <w:t>-in user</w:t>
       </w:r>
       <w:r>
+        <w:rPr>
+          <w:highlight w:val="yellow"/>
+        </w:rPr>
         <w:t xml:space="preserve"> should be a</w:t>
       </w:r>
       <w:r>
+        <w:rPr>
+          <w:highlight w:val="yellow"/>
+        </w:rPr>
         <w:t>ble to add comments to any post</w:t>
       </w:r>
       <w:r>
+        <w:rPr>
+          <w:highlight w:val="yellow"/>
+        </w:rPr>
         <w:t>. The page that displays the details of the post should have a section at the bottom to allow the user to add</w:t>
       </w:r>
       <w:r>
+        <w:rPr>
+          <w:highlight w:val="yellow"/>
+        </w:rPr>
         <w:t xml:space="preserve"> and see the</w:t>
       </w:r>
       <w:r>
+        <w:rPr>
+          <w:highlight w:val="yellow"/>
+        </w:rPr>
         <w:t xml:space="preserve"> comments </w:t>
       </w:r>
       <w:r>
+        <w:rPr>
+          <w:highlight w:val="yellow"/>
+        </w:rPr>
         <w:t>of</w:t>
       </w:r>
       <w:r>
+        <w:rPr>
+          <w:highlight w:val="yellow"/>
+        </w:rPr>
         <w:t xml:space="preserve"> the post.</w:t>
       </w:r>
     </w:p>
@@ -820,17 +842,14 @@
         <w:rPr>
           <w:sz w:val="32"/>
           <w:szCs w:val="32"/>
-        </w:rPr>
-        <w:t>□</w:t>
-      </w:r>
-      <w:r>
-        <w:rPr>
-          <w:sz w:val="32"/>
-          <w:szCs w:val="32"/>
-        </w:rPr>
-        <w:t xml:space="preserve"> </w:t>
-      </w:r>
-      <w:r>
+          <w:highlight w:val="yellow"/>
+        </w:rPr>
+        <w:t xml:space="preserve">□ </w:t>
+      </w:r>
+      <w:r>
+        <w:rPr>
+          <w:highlight w:val="yellow"/>
+        </w:rPr>
         <w:t>Admins or Moderators can edit comments of any user. When doing so, they should provide the reason why the comment is being updated and the system should automatically update the date updated property of the comment.</w:t>
       </w:r>
     </w:p>
@@ -844,17 +863,14 @@
         <w:rPr>
           <w:sz w:val="32"/>
           <w:szCs w:val="32"/>
-        </w:rPr>
-        <w:t>□</w:t>
-      </w:r>
-      <w:r>
-        <w:rPr>
-          <w:sz w:val="32"/>
-          <w:szCs w:val="32"/>
-        </w:rPr>
-        <w:t xml:space="preserve"> </w:t>
-      </w:r>
-      <w:r>
+          <w:highlight w:val="yellow"/>
+        </w:rPr>
+        <w:t xml:space="preserve">□ </w:t>
+      </w:r>
+      <w:r>
+        <w:rPr>
+          <w:highlight w:val="yellow"/>
+        </w:rPr>
         <w:t>Admins or Moderators can delete any comments of any user.</w:t>
       </w:r>
     </w:p>
@@ -936,6 +952,8 @@
         </w:rPr>
         <w:t>posts. The search should be performed on the following fields: Title, Slug and Body.</w:t>
       </w:r>
+      <w:bookmarkStart w:id="0" w:name="_GoBack"/>
+      <w:bookmarkEnd w:id="0"/>
     </w:p>
     <w:p>
       <w:pPr>
@@ -1285,6 +1303,7 @@
     <w:lsdException w:name="HTML Sample" w:semiHidden="1" w:unhideWhenUsed="1"/>
     <w:lsdException w:name="HTML Typewriter" w:semiHidden="1" w:unhideWhenUsed="1"/>
     <w:lsdException w:name="HTML Variable" w:semiHidden="1" w:unhideWhenUsed="1"/>
+    <w:lsdException w:name="Normal Table" w:semiHidden="1" w:unhideWhenUsed="1"/>
     <w:lsdException w:name="annotation subject" w:semiHidden="1" w:unhideWhenUsed="1"/>
     <w:lsdException w:name="No List" w:semiHidden="1" w:unhideWhenUsed="1"/>
     <w:lsdException w:name="Outline List 1" w:semiHidden="1" w:unhideWhenUsed="1"/>
@@ -1328,8 +1347,10 @@
     <w:lsdException w:name="Table Elegant" w:semiHidden="1" w:unhideWhenUsed="1"/>
     <w:lsdException w:name="Table Professional" w:semiHidden="1" w:unhideWhenUsed="1"/>
     <w:lsdException w:name="Table Subtle 1" w:semiHidden="1" w:unhideWhenUsed="1"/>
+    <w:lsdException w:name="Table Subtle 2" w:semiHidden="1" w:unhideWhenUsed="1"/>
     <w:lsdException w:name="Table Web 1" w:semiHidden="1" w:unhideWhenUsed="1"/>
     <w:lsdException w:name="Table Web 2" w:semiHidden="1" w:unhideWhenUsed="1"/>
+    <w:lsdException w:name="Table Web 3" w:semiHidden="1" w:unhideWhenUsed="1"/>
     <w:lsdException w:name="Balloon Text" w:semiHidden="1" w:unhideWhenUsed="1"/>
     <w:lsdException w:name="Table Grid" w:uiPriority="39"/>
     <w:lsdException w:name="Table Theme" w:semiHidden="1" w:unhideWhenUsed="1"/>
@@ -2533,7 +2554,7 @@
 </file>
 
 <file path=customXml/itemProps1.xml><?xml version="1.0" encoding="utf-8"?>
-<ds:datastoreItem xmlns:ds="http://schemas.openxmlformats.org/officeDocument/2006/customXml" ds:itemID="{21375678-4827-4154-AD34-B9A7777F01EC}">
+<ds:datastoreItem xmlns:ds="http://schemas.openxmlformats.org/officeDocument/2006/customXml" ds:itemID="{4A8AA4FF-1D4F-47E2-8020-895A0376D899}">
   <ds:schemaRefs>
     <ds:schemaRef ds:uri="http://schemas.openxmlformats.org/officeDocument/2006/bibliography"/>
   </ds:schemaRefs>

</xml_diff>

<commit_message>
comment edit,delete for admin
</commit_message>
<xml_diff>
--- a/SD-200 - Deliverables #2.docx
+++ b/SD-200 - Deliverables #2.docx
@@ -99,6 +99,8 @@
       <w:r>
         <w:t>Project</w:t>
       </w:r>
+      <w:bookmarkStart w:id="0" w:name="_GoBack"/>
+      <w:bookmarkEnd w:id="0"/>
     </w:p>
     <w:p>
       <w:pPr>
@@ -129,31 +131,18 @@
         <w:rPr>
           <w:sz w:val="32"/>
           <w:szCs w:val="32"/>
-          <w:highlight w:val="yellow"/>
         </w:rPr>
         <w:t>□</w:t>
       </w:r>
       <w:r>
-        <w:rPr>
-          <w:highlight w:val="yellow"/>
-        </w:rPr>
         <w:tab/>
         <w:t xml:space="preserve">Admin users should be able to see all posts. Other users or users that are not logged-in should only be able to see posts that </w:t>
       </w:r>
       <w:r>
-        <w:rPr>
-          <w:highlight w:val="yellow"/>
-        </w:rPr>
         <w:t>are</w:t>
       </w:r>
       <w:r>
-        <w:rPr>
-          <w:highlight w:val="yellow"/>
-        </w:rPr>
-        <w:t xml:space="preserve"> published (published flag = true)</w:t>
-      </w:r>
-      <w:r>
-        <w:t xml:space="preserve"> </w:t>
+        <w:t xml:space="preserve"> published (published flag = true) </w:t>
       </w:r>
     </w:p>
     <w:p>
@@ -169,122 +158,64 @@
         <w:rPr>
           <w:sz w:val="32"/>
           <w:szCs w:val="32"/>
-          <w:highlight w:val="yellow"/>
         </w:rPr>
         <w:t>□</w:t>
       </w:r>
       <w:r>
-        <w:rPr>
-          <w:highlight w:val="yellow"/>
-        </w:rPr>
         <w:tab/>
       </w:r>
       <w:r>
-        <w:rPr>
-          <w:highlight w:val="yellow"/>
-        </w:rPr>
         <w:t>Add</w:t>
       </w:r>
       <w:r>
-        <w:rPr>
-          <w:highlight w:val="yellow"/>
-        </w:rPr>
         <w:t xml:space="preserve"> a Slug </w:t>
       </w:r>
       <w:r>
-        <w:rPr>
-          <w:highlight w:val="yellow"/>
-        </w:rPr>
         <w:t>auto-generation</w:t>
       </w:r>
       <w:r>
-        <w:rPr>
-          <w:highlight w:val="yellow"/>
-        </w:rPr>
         <w:t xml:space="preserve"> functionality to t</w:t>
       </w:r>
       <w:r>
-        <w:rPr>
-          <w:highlight w:val="yellow"/>
-        </w:rPr>
         <w:t>he Post. Slug</w:t>
       </w:r>
       <w:r>
-        <w:rPr>
-          <w:highlight w:val="yellow"/>
-        </w:rPr>
         <w:t xml:space="preserve"> </w:t>
       </w:r>
       <w:r>
-        <w:rPr>
-          <w:highlight w:val="yellow"/>
-        </w:rPr>
         <w:t>is a</w:t>
       </w:r>
       <w:r>
-        <w:rPr>
-          <w:highlight w:val="yellow"/>
-        </w:rPr>
         <w:t xml:space="preserve"> user friendly and URL valid name of a post. </w:t>
       </w:r>
       <w:r>
-        <w:rPr>
-          <w:highlight w:val="yellow"/>
-        </w:rPr>
         <w:t>It should be unique,</w:t>
       </w:r>
       <w:r>
-        <w:rPr>
-          <w:highlight w:val="yellow"/>
-        </w:rPr>
         <w:t xml:space="preserve"> based on the title of the post</w:t>
       </w:r>
       <w:r>
-        <w:rPr>
-          <w:highlight w:val="yellow"/>
-        </w:rPr>
         <w:t xml:space="preserve"> and generated automatically on post creation</w:t>
       </w:r>
       <w:r>
-        <w:rPr>
-          <w:highlight w:val="yellow"/>
-        </w:rPr>
         <w:t>. Special characters</w:t>
       </w:r>
       <w:r>
-        <w:rPr>
-          <w:highlight w:val="yellow"/>
-        </w:rPr>
         <w:t xml:space="preserve"> should be removed from it</w:t>
       </w:r>
       <w:r>
-        <w:rPr>
-          <w:highlight w:val="yellow"/>
-        </w:rPr>
         <w:t>. If the generated slug already exists</w:t>
       </w:r>
       <w:r>
-        <w:rPr>
-          <w:highlight w:val="yellow"/>
-        </w:rPr>
         <w:t>,</w:t>
       </w:r>
       <w:r>
-        <w:rPr>
-          <w:highlight w:val="yellow"/>
-        </w:rPr>
         <w:t xml:space="preserve"> a random number should be appended at the end. </w:t>
       </w:r>
       <w:r>
-        <w:rPr>
-          <w:highlight w:val="yellow"/>
-        </w:rPr>
         <w:t xml:space="preserve">Slugs must be saved to the database. </w:t>
       </w:r>
       <w:r>
-        <w:rPr>
-          <w:highlight w:val="yellow"/>
-        </w:rPr>
         <w:t>Examples:</w:t>
       </w:r>
     </w:p>
@@ -478,68 +409,37 @@
         <w:rPr>
           <w:sz w:val="32"/>
           <w:szCs w:val="32"/>
-          <w:highlight w:val="yellow"/>
         </w:rPr>
         <w:t xml:space="preserve">□ </w:t>
       </w:r>
       <w:r>
-        <w:rPr>
-          <w:highlight w:val="yellow"/>
-        </w:rPr>
         <w:t xml:space="preserve">Update </w:t>
       </w:r>
       <w:r>
-        <w:rPr>
-          <w:highlight w:val="yellow"/>
-        </w:rPr>
         <w:t xml:space="preserve">all </w:t>
       </w:r>
       <w:r>
-        <w:rPr>
-          <w:highlight w:val="yellow"/>
-        </w:rPr>
         <w:t xml:space="preserve">the links to show </w:t>
       </w:r>
       <w:r>
-        <w:rPr>
-          <w:highlight w:val="yellow"/>
-        </w:rPr>
         <w:t xml:space="preserve">the </w:t>
       </w:r>
       <w:r>
-        <w:rPr>
-          <w:highlight w:val="yellow"/>
-        </w:rPr>
         <w:t>details of the post to use the slug instead of the ID. You don’t need to update the links to edit or delete posts.</w:t>
       </w:r>
       <w:r>
-        <w:rPr>
-          <w:highlight w:val="yellow"/>
-        </w:rPr>
         <w:t xml:space="preserve"> The </w:t>
       </w:r>
       <w:r>
-        <w:rPr>
-          <w:highlight w:val="yellow"/>
-        </w:rPr>
         <w:t>format of the link should be /b</w:t>
       </w:r>
       <w:r>
-        <w:rPr>
-          <w:highlight w:val="yellow"/>
-        </w:rPr>
         <w:t>log/slug</w:t>
       </w:r>
       <w:r>
-        <w:rPr>
-          <w:highlight w:val="yellow"/>
-        </w:rPr>
         <w:t>-of-the-post</w:t>
       </w:r>
       <w:r>
-        <w:rPr>
-          <w:highlight w:val="yellow"/>
-        </w:rPr>
         <w:t>.</w:t>
       </w:r>
     </w:p>
@@ -548,46 +448,27 @@
         <w:spacing w:line="240" w:lineRule="auto"/>
         <w:ind w:left="720" w:hanging="360"/>
         <w:contextualSpacing/>
-        <w:rPr>
-          <w:highlight w:val="yellow"/>
-        </w:rPr>
       </w:pPr>
       <w:r>
         <w:rPr>
           <w:sz w:val="32"/>
           <w:szCs w:val="32"/>
-          <w:highlight w:val="yellow"/>
         </w:rPr>
         <w:t>□</w:t>
       </w:r>
       <w:r>
-        <w:rPr>
-          <w:highlight w:val="yellow"/>
-        </w:rPr>
         <w:tab/>
       </w:r>
       <w:r>
-        <w:rPr>
-          <w:highlight w:val="yellow"/>
-        </w:rPr>
         <w:t>Add</w:t>
       </w:r>
       <w:r>
-        <w:rPr>
-          <w:highlight w:val="yellow"/>
-        </w:rPr>
         <w:t xml:space="preserve"> a Comment c</w:t>
       </w:r>
       <w:r>
-        <w:rPr>
-          <w:highlight w:val="yellow"/>
-        </w:rPr>
         <w:t xml:space="preserve">lass </w:t>
       </w:r>
       <w:r>
-        <w:rPr>
-          <w:highlight w:val="yellow"/>
-        </w:rPr>
         <w:t xml:space="preserve">to the application. Comments should have body, date created, date updated and updated reason. </w:t>
       </w:r>
     </w:p>
@@ -596,76 +477,42 @@
         <w:spacing w:line="240" w:lineRule="auto"/>
         <w:ind w:left="720" w:hanging="360"/>
         <w:contextualSpacing/>
-        <w:rPr>
-          <w:highlight w:val="yellow"/>
-        </w:rPr>
       </w:pPr>
       <w:r>
         <w:rPr>
           <w:sz w:val="32"/>
           <w:szCs w:val="32"/>
-          <w:highlight w:val="yellow"/>
         </w:rPr>
         <w:t>□</w:t>
       </w:r>
       <w:r>
-        <w:rPr>
-          <w:highlight w:val="yellow"/>
-        </w:rPr>
         <w:tab/>
       </w:r>
       <w:r>
-        <w:rPr>
-          <w:highlight w:val="yellow"/>
-        </w:rPr>
         <w:t xml:space="preserve">Comments should have </w:t>
       </w:r>
       <w:r>
-        <w:rPr>
-          <w:highlight w:val="yellow"/>
-        </w:rPr>
         <w:t xml:space="preserve">a </w:t>
       </w:r>
       <w:r>
-        <w:rPr>
-          <w:highlight w:val="yellow"/>
-        </w:rPr>
         <w:t xml:space="preserve">one-to-many </w:t>
       </w:r>
       <w:r>
-        <w:rPr>
-          <w:highlight w:val="yellow"/>
-        </w:rPr>
         <w:t>relationship with</w:t>
       </w:r>
       <w:r>
-        <w:rPr>
-          <w:highlight w:val="yellow"/>
-        </w:rPr>
         <w:t xml:space="preserve"> Post (</w:t>
       </w:r>
       <w:r>
-        <w:rPr>
-          <w:highlight w:val="yellow"/>
-        </w:rPr>
         <w:t>One P</w:t>
       </w:r>
       <w:r>
-        <w:rPr>
-          <w:highlight w:val="yellow"/>
-        </w:rPr>
         <w:t xml:space="preserve">ost has many Comments and one </w:t>
       </w:r>
       <w:r>
-        <w:rPr>
-          <w:highlight w:val="yellow"/>
-        </w:rPr>
         <w:t>Comment belongs to a P</w:t>
       </w:r>
       <w:r>
-        <w:rPr>
-          <w:highlight w:val="yellow"/>
-        </w:rPr>
         <w:t>ost)</w:t>
       </w:r>
     </w:p>
@@ -676,81 +523,44 @@
         <w:contextualSpacing/>
       </w:pPr>
       <w:r>
-        <w:rPr>
-          <w:highlight w:val="yellow"/>
-        </w:rPr>
         <w:t xml:space="preserve"> </w:t>
       </w:r>
       <w:r>
         <w:rPr>
           <w:sz w:val="32"/>
           <w:szCs w:val="32"/>
-          <w:highlight w:val="yellow"/>
         </w:rPr>
         <w:t>□</w:t>
       </w:r>
       <w:r>
-        <w:rPr>
-          <w:highlight w:val="yellow"/>
-        </w:rPr>
         <w:tab/>
       </w:r>
       <w:r>
-        <w:rPr>
-          <w:highlight w:val="yellow"/>
-        </w:rPr>
         <w:t xml:space="preserve">Comments should have </w:t>
       </w:r>
       <w:r>
-        <w:rPr>
-          <w:highlight w:val="yellow"/>
-        </w:rPr>
         <w:t>a one-to-many</w:t>
       </w:r>
       <w:r>
-        <w:rPr>
-          <w:highlight w:val="yellow"/>
-        </w:rPr>
         <w:t xml:space="preserve"> </w:t>
       </w:r>
       <w:r>
-        <w:rPr>
-          <w:highlight w:val="yellow"/>
-        </w:rPr>
         <w:t>relationship with</w:t>
       </w:r>
       <w:r>
-        <w:rPr>
-          <w:highlight w:val="yellow"/>
-        </w:rPr>
         <w:t xml:space="preserve"> User </w:t>
       </w:r>
       <w:r>
-        <w:rPr>
-          <w:highlight w:val="yellow"/>
-        </w:rPr>
         <w:t>(One U</w:t>
       </w:r>
       <w:r>
-        <w:rPr>
-          <w:highlight w:val="yellow"/>
-        </w:rPr>
         <w:t>ser has many Comments and a Comment</w:t>
       </w:r>
       <w:r>
-        <w:rPr>
-          <w:highlight w:val="yellow"/>
-        </w:rPr>
         <w:t xml:space="preserve"> belongs to a U</w:t>
       </w:r>
       <w:r>
-        <w:rPr>
-          <w:highlight w:val="yellow"/>
-        </w:rPr>
-        <w:t>ser)</w:t>
-      </w:r>
-      <w:r>
-        <w:t xml:space="preserve"> </w:t>
+        <w:t xml:space="preserve">ser) </w:t>
       </w:r>
     </w:p>
     <w:p>
@@ -767,68 +577,37 @@
         <w:rPr>
           <w:sz w:val="32"/>
           <w:szCs w:val="32"/>
-          <w:highlight w:val="yellow"/>
         </w:rPr>
         <w:t xml:space="preserve">□ </w:t>
       </w:r>
       <w:r>
-        <w:rPr>
-          <w:highlight w:val="yellow"/>
-        </w:rPr>
         <w:t>Any l</w:t>
       </w:r>
       <w:r>
-        <w:rPr>
-          <w:highlight w:val="yellow"/>
-        </w:rPr>
         <w:t>ogged</w:t>
       </w:r>
       <w:r>
-        <w:rPr>
-          <w:highlight w:val="yellow"/>
-        </w:rPr>
         <w:t>-in user</w:t>
       </w:r>
       <w:r>
-        <w:rPr>
-          <w:highlight w:val="yellow"/>
-        </w:rPr>
         <w:t xml:space="preserve"> should be a</w:t>
       </w:r>
       <w:r>
-        <w:rPr>
-          <w:highlight w:val="yellow"/>
-        </w:rPr>
         <w:t>ble to add comments to any post</w:t>
       </w:r>
       <w:r>
-        <w:rPr>
-          <w:highlight w:val="yellow"/>
-        </w:rPr>
         <w:t>. The page that displays the details of the post should have a section at the bottom to allow the user to add</w:t>
       </w:r>
       <w:r>
-        <w:rPr>
-          <w:highlight w:val="yellow"/>
-        </w:rPr>
         <w:t xml:space="preserve"> and see the</w:t>
       </w:r>
       <w:r>
-        <w:rPr>
-          <w:highlight w:val="yellow"/>
-        </w:rPr>
         <w:t xml:space="preserve"> comments </w:t>
       </w:r>
       <w:r>
-        <w:rPr>
-          <w:highlight w:val="yellow"/>
-        </w:rPr>
         <w:t>of</w:t>
       </w:r>
       <w:r>
-        <w:rPr>
-          <w:highlight w:val="yellow"/>
-        </w:rPr>
         <w:t xml:space="preserve"> the post.</w:t>
       </w:r>
     </w:p>
@@ -842,14 +621,10 @@
         <w:rPr>
           <w:sz w:val="32"/>
           <w:szCs w:val="32"/>
-          <w:highlight w:val="yellow"/>
         </w:rPr>
         <w:t xml:space="preserve">□ </w:t>
       </w:r>
       <w:r>
-        <w:rPr>
-          <w:highlight w:val="yellow"/>
-        </w:rPr>
         <w:t>Admins or Moderators can edit comments of any user. When doing so, they should provide the reason why the comment is being updated and the system should automatically update the date updated property of the comment.</w:t>
       </w:r>
     </w:p>
@@ -863,14 +638,10 @@
         <w:rPr>
           <w:sz w:val="32"/>
           <w:szCs w:val="32"/>
-          <w:highlight w:val="yellow"/>
         </w:rPr>
         <w:t xml:space="preserve">□ </w:t>
       </w:r>
       <w:r>
-        <w:rPr>
-          <w:highlight w:val="yellow"/>
-        </w:rPr>
         <w:t>Admins or Moderators can delete any comments of any user.</w:t>
       </w:r>
     </w:p>
@@ -924,36 +695,21 @@
         <w:rPr>
           <w:sz w:val="32"/>
           <w:szCs w:val="32"/>
-          <w:highlight w:val="yellow"/>
         </w:rPr>
         <w:t>□</w:t>
       </w:r>
       <w:r>
-        <w:rPr>
-          <w:highlight w:val="yellow"/>
-        </w:rPr>
         <w:tab/>
       </w:r>
       <w:r>
-        <w:rPr>
-          <w:highlight w:val="yellow"/>
-        </w:rPr>
         <w:t>Users should be able to</w:t>
       </w:r>
       <w:r>
-        <w:rPr>
-          <w:highlight w:val="yellow"/>
-        </w:rPr>
         <w:t xml:space="preserve"> search </w:t>
       </w:r>
       <w:r>
-        <w:rPr>
-          <w:highlight w:val="yellow"/>
-        </w:rPr>
         <w:t>posts. The search should be performed on the following fields: Title, Slug and Body.</w:t>
       </w:r>
-      <w:bookmarkStart w:id="0" w:name="_GoBack"/>
-      <w:bookmarkEnd w:id="0"/>
     </w:p>
     <w:p>
       <w:pPr>
@@ -2554,7 +2310,7 @@
 </file>
 
 <file path=customXml/itemProps1.xml><?xml version="1.0" encoding="utf-8"?>
-<ds:datastoreItem xmlns:ds="http://schemas.openxmlformats.org/officeDocument/2006/customXml" ds:itemID="{4A8AA4FF-1D4F-47E2-8020-895A0376D899}">
+<ds:datastoreItem xmlns:ds="http://schemas.openxmlformats.org/officeDocument/2006/customXml" ds:itemID="{71065687-6A31-404A-9CD1-04ABD0877018}">
   <ds:schemaRefs>
     <ds:schemaRef ds:uri="http://schemas.openxmlformats.org/officeDocument/2006/bibliography"/>
   </ds:schemaRefs>

</xml_diff>